<commit_message>
Implemented viewing all vendors, seeding Vendors table, added additional properties for Vendor
</commit_message>
<xml_diff>
--- a/Requirements.docx
+++ b/Requirements.docx
@@ -649,7 +649,6 @@
       </w:pPr>
       <w:r>
         <w:rPr>
-          <w:highlight w:val="green"/>
           <w:lang w:val="en-GB"/>
         </w:rPr>
         <w:t>Assets</w:t>
@@ -658,7 +657,7 @@
         <w:rPr>
           <w:lang w:val="en-GB"/>
         </w:rPr>
-        <w:t xml:space="preserve"> – (Id, Name, SerialNr, InventoryNr, CategoryId, Category, StatusId, Status, VendorId, Vendor, PurchaseDate, WarranyExpDate, Invoice, Price, IsDisposed, IsDeleted)</w:t>
+        <w:t xml:space="preserve"> – (Id, Name, SerialNr, InventoryNr, CategoryId, Category, StatusId, Status, VendorId, Vendor, PurchaseDate, WarranyExpDate, DisposalDate, Invoice, Price, IsDeleted)</w:t>
       </w:r>
     </w:p>
     <w:p>
@@ -692,7 +691,6 @@
       </w:pPr>
       <w:r>
         <w:rPr>
-          <w:highlight w:val="green"/>
           <w:lang w:val="en-GB"/>
         </w:rPr>
         <w:t>Categories</w:t>
@@ -799,7 +797,6 @@
       </w:pPr>
       <w:r>
         <w:rPr>
-          <w:highlight w:val="green"/>
           <w:lang w:val="en-GB"/>
         </w:rPr>
         <w:t>Status</w:t>
@@ -856,22 +853,21 @@
       </w:pPr>
       <w:r>
         <w:rPr>
-          <w:highlight w:val="green"/>
-          <w:lang w:val="en-GB"/>
-        </w:rPr>
-        <w:t>Requests</w:t>
-      </w:r>
-      <w:r>
-        <w:rPr>
-          <w:lang w:val="en-GB"/>
-        </w:rPr>
-        <w:t xml:space="preserve"> – (</w:t>
-      </w:r>
-      <w:r>
-        <w:rPr>
-          <w:lang w:val="en-GB"/>
-        </w:rPr>
-        <w:t>Id, Details, SubmitDate, ApproveDate, HandoverDate, AssetCategoryId, Category, IsApproved, IsDeleted</w:t>
+          <w:lang w:val="en-GB"/>
+        </w:rPr>
+        <w:t>Requests – (Id, UserId, User</w:t>
+      </w:r>
+      <w:r>
+        <w:rPr>
+          <w:lang w:val="en-GB"/>
+        </w:rPr>
+        <w:t>,</w:t>
+      </w:r>
+      <w:r>
+        <w:rPr>
+          <w:lang w:val="en-GB"/>
+        </w:rPr>
+        <w:t xml:space="preserve"> Details, SubmitDate, ApproveDate, HandoverDate, AssetCategoryId, Category, IsApproved, IsDeleted</w:t>
       </w:r>
       <w:r>
         <w:rPr>
@@ -895,7 +891,13 @@
         <w:rPr>
           <w:lang w:val="en-GB"/>
         </w:rPr>
-        <w:t>UsersRequests – (UserId, User, RequestId, Request, IsDeleted)</w:t>
+        <w:t>Vendors</w:t>
+      </w:r>
+      <w:r>
+        <w:rPr>
+          <w:lang w:val="en-GB"/>
+        </w:rPr>
+        <w:t xml:space="preserve"> – (Id, Name, Vat, ICollection&lt;Asset&gt; Assets, IsDeleted)</w:t>
       </w:r>
     </w:p>
     <w:p>
@@ -911,101 +913,9 @@
       </w:pPr>
       <w:r>
         <w:rPr>
-          <w:highlight w:val="green"/>
-          <w:lang w:val="en-GB"/>
-        </w:rPr>
-        <w:t>Vendo</w:t>
-      </w:r>
-      <w:r>
-        <w:rPr>
-          <w:highlight w:val="green"/>
-          <w:lang w:val="en-GB"/>
-        </w:rPr>
-        <w:t>rs</w:t>
-      </w:r>
-      <w:r>
-        <w:rPr>
-          <w:lang w:val="en-GB"/>
-        </w:rPr>
-        <w:t xml:space="preserve"> – (Id, Name, Vat, ICollection&lt;Asset&gt; Assets, IsDeleted)</w:t>
-      </w:r>
-    </w:p>
-    <w:p>
-      <w:pPr>
-        <w:pStyle w:val="ListParagraph"/>
-        <w:numPr>
-          <w:ilvl w:val="2"/>
-          <w:numId w:val="26"/>
-        </w:numPr>
-        <w:rPr>
-          <w:lang w:val="en-GB"/>
-        </w:rPr>
-      </w:pPr>
-      <w:r>
-        <w:rPr>
           <w:lang w:val="en-GB"/>
         </w:rPr>
         <w:t>Departments – (Id, Name, ManagerId, User Manager, ICollection&lt;User&gt;  Users, IsDeleted)</w:t>
-      </w:r>
-    </w:p>
-    <w:p>
-      <w:pPr>
-        <w:pStyle w:val="ListParagraph"/>
-        <w:numPr>
-          <w:ilvl w:val="2"/>
-          <w:numId w:val="26"/>
-        </w:numPr>
-        <w:rPr>
-          <w:highlight w:val="green"/>
-          <w:lang w:val="en-GB"/>
-        </w:rPr>
-      </w:pPr>
-      <w:r>
-        <w:rPr>
-          <w:highlight w:val="green"/>
-          <w:lang w:val="en-GB"/>
-        </w:rPr>
-        <w:t>Country</w:t>
-      </w:r>
-    </w:p>
-    <w:p>
-      <w:pPr>
-        <w:pStyle w:val="ListParagraph"/>
-        <w:numPr>
-          <w:ilvl w:val="2"/>
-          <w:numId w:val="26"/>
-        </w:numPr>
-        <w:rPr>
-          <w:highlight w:val="green"/>
-          <w:lang w:val="en-GB"/>
-        </w:rPr>
-      </w:pPr>
-      <w:r>
-        <w:rPr>
-          <w:highlight w:val="green"/>
-          <w:lang w:val="en-GB"/>
-        </w:rPr>
-        <w:t>Town</w:t>
-      </w:r>
-    </w:p>
-    <w:p>
-      <w:pPr>
-        <w:pStyle w:val="ListParagraph"/>
-        <w:numPr>
-          <w:ilvl w:val="2"/>
-          <w:numId w:val="26"/>
-        </w:numPr>
-        <w:rPr>
-          <w:highlight w:val="yellow"/>
-          <w:lang w:val="en-GB"/>
-        </w:rPr>
-      </w:pPr>
-      <w:r>
-        <w:rPr>
-          <w:highlight w:val="yellow"/>
-          <w:lang w:val="en-GB"/>
-        </w:rPr>
-        <w:t>Address</w:t>
       </w:r>
     </w:p>
     <w:p>
@@ -4460,7 +4370,7 @@
                     <w:sz w:val="18"/>
                     <w:szCs w:val="18"/>
                   </w:rPr>
-                  <w:t>1</w:t>
+                  <w:t>2</w:t>
                 </w:r>
                 <w:r>
                   <w:rPr>
@@ -4651,7 +4561,7 @@
                       <w:lang w:eastAsia="bg-BG"/>
                     </w:rPr>
                     <w:pict>
-                      <v:shape id="Picture 54" o:spid="_x0000_i1047" type="#_x0000_t75" href="http://facebook.com/SoftwareUniver" style="width:15.75pt;height:15.75pt;visibility:visible" o:button="t">
+                      <v:shape id="Picture 54" o:spid="_x0000_i1047" type="#_x0000_t75" href="http://facebook.com/SoftwareUniv" style="width:15.75pt;height:15.75pt;visibility:visible" o:button="t">
                         <v:fill o:detectmouseclick="t"/>
                         <v:imagedata r:id="rId9" o:title=""/>
                       </v:shape>
@@ -4675,7 +4585,7 @@
                       <w:lang w:eastAsia="bg-BG"/>
                     </w:rPr>
                     <w:pict>
-                      <v:shape id="Picture 55" o:spid="_x0000_i1048" type="#_x0000_t75" href="http://twitter.com/softu" style="width:15.75pt;height:15.75pt;visibility:visible" o:button="t">
+                      <v:shape id="Picture 55" o:spid="_x0000_i1048" type="#_x0000_t75" href="http://twitter.com/sof" style="width:15.75pt;height:15.75pt;visibility:visible" o:button="t">
                         <v:fill o:detectmouseclick="t"/>
                         <v:imagedata r:id="rId11" o:title=""/>
                       </v:shape>
@@ -4699,7 +4609,7 @@
                       <w:lang w:eastAsia="bg-BG"/>
                     </w:rPr>
                     <w:pict>
-                      <v:shape id="Picture 56" o:spid="_x0000_i1049" type="#_x0000_t75" href="http://youtube.com/SoftwareUniver" style="width:15.75pt;height:15.75pt;visibility:visible" o:button="t">
+                      <v:shape id="Picture 56" o:spid="_x0000_i1049" type="#_x0000_t75" href="http://youtube.com/SoftwareUniv" style="width:15.75pt;height:15.75pt;visibility:visible" o:button="t">
                         <v:fill o:detectmouseclick="t"/>
                         <v:imagedata r:id="rId13" o:title=""/>
                       </v:shape>
@@ -4723,7 +4633,7 @@
                       <w:lang w:eastAsia="bg-BG"/>
                     </w:rPr>
                     <w:pict>
-                      <v:shape id="Picture 57" o:spid="_x0000_i1050" type="#_x0000_t75" href="http://plus.google.com/+Softun" style="width:15pt;height:15pt;visibility:visible" o:button="t">
+                      <v:shape id="Picture 57" o:spid="_x0000_i1050" type="#_x0000_t75" href="http://plus.google.com/+Soft" style="width:15pt;height:15pt;visibility:visible" o:button="t">
                         <v:fill o:detectmouseclick="t"/>
                         <v:imagedata r:id="rId15" o:title=""/>
                       </v:shape>
@@ -4747,7 +4657,7 @@
                       <w:lang w:eastAsia="bg-BG"/>
                     </w:rPr>
                     <w:pict>
-                      <v:shape id="Picture 58" o:spid="_x0000_i1051" type="#_x0000_t75" href="https://www.linkedin.com/school/3529" style="width:9pt;height:9pt;visibility:visible" o:button="t">
+                      <v:shape id="Picture 58" o:spid="_x0000_i1051" type="#_x0000_t75" href="https://www.linkedin.com/school/35" style="width:9pt;height:9pt;visibility:visible" o:button="t">
                         <v:fill o:detectmouseclick="t"/>
                         <v:imagedata r:id="rId17" o:title=""/>
                       </v:shape>
@@ -4771,7 +4681,7 @@
                       <w:lang w:eastAsia="bg-BG"/>
                     </w:rPr>
                     <w:pict>
-                      <v:shape id="Picture 59" o:spid="_x0000_i1052" type="#_x0000_t75" href="http://slideshare.net/softwareuniver" style="width:15.75pt;height:15.75pt;visibility:visible" o:button="t">
+                      <v:shape id="Picture 59" o:spid="_x0000_i1052" type="#_x0000_t75" href="http://slideshare.net/softwareuniv" style="width:15.75pt;height:15.75pt;visibility:visible" o:button="t">
                         <v:fill o:detectmouseclick="t"/>
                         <v:imagedata r:id="rId19" o:title=""/>
                       </v:shape>
@@ -4795,7 +4705,7 @@
                       <w:lang w:eastAsia="bg-BG"/>
                     </w:rPr>
                     <w:pict>
-                      <v:shape id="Picture 60" o:spid="_x0000_i1053" type="#_x0000_t75" href="http://github.com/sof" style="width:12.75pt;height:16.5pt;visibility:visible" o:button="t">
+                      <v:shape id="Picture 60" o:spid="_x0000_i1053" type="#_x0000_t75" href="http://github.com/s" style="width:12.75pt;height:16.5pt;visibility:visible" o:button="t">
                         <v:fill o:detectmouseclick="t"/>
                         <v:imagedata r:id="rId21" o:title=""/>
                       </v:shape>
@@ -4819,7 +4729,7 @@
                       <w:lang w:eastAsia="bg-BG"/>
                     </w:rPr>
                     <w:pict>
-                      <v:shape id="Picture 61" o:spid="_x0000_i1054" type="#_x0000_t75" href="mailto:university@softun" style="width:15.75pt;height:15.75pt;visibility:visible" o:button="t">
+                      <v:shape id="Picture 61" o:spid="_x0000_i1054" type="#_x0000_t75" href="mailto:university@soft" style="width:15.75pt;height:15.75pt;visibility:visible" o:button="t">
                         <v:fill o:detectmouseclick="t"/>
                         <v:imagedata r:id="rId23" o:title=""/>
                       </v:shape>
@@ -4877,7 +4787,7 @@
   <w:abstractNum w:abstractNumId="0">
     <w:nsid w:val="FFFFFF7C"/>
     <w:multiLevelType w:val="singleLevel"/>
-    <w:tmpl w:val="DB20E4B0"/>
+    <w:tmpl w:val="649C1ECE"/>
     <w:lvl w:ilvl="0">
       <w:start w:val="1"/>
       <w:numFmt w:val="decimal"/>
@@ -4894,7 +4804,7 @@
   <w:abstractNum w:abstractNumId="1">
     <w:nsid w:val="FFFFFF7D"/>
     <w:multiLevelType w:val="singleLevel"/>
-    <w:tmpl w:val="D604E662"/>
+    <w:tmpl w:val="F064E6A2"/>
     <w:lvl w:ilvl="0">
       <w:start w:val="1"/>
       <w:numFmt w:val="decimal"/>
@@ -4911,7 +4821,7 @@
   <w:abstractNum w:abstractNumId="2">
     <w:nsid w:val="FFFFFF7E"/>
     <w:multiLevelType w:val="singleLevel"/>
-    <w:tmpl w:val="68DACBFA"/>
+    <w:tmpl w:val="32BE0ED8"/>
     <w:lvl w:ilvl="0">
       <w:start w:val="1"/>
       <w:numFmt w:val="decimal"/>
@@ -4928,7 +4838,7 @@
   <w:abstractNum w:abstractNumId="3">
     <w:nsid w:val="FFFFFF7F"/>
     <w:multiLevelType w:val="singleLevel"/>
-    <w:tmpl w:val="D8282DEE"/>
+    <w:tmpl w:val="206A0806"/>
     <w:lvl w:ilvl="0">
       <w:start w:val="1"/>
       <w:numFmt w:val="decimal"/>
@@ -4945,7 +4855,7 @@
   <w:abstractNum w:abstractNumId="4">
     <w:nsid w:val="FFFFFF80"/>
     <w:multiLevelType w:val="singleLevel"/>
-    <w:tmpl w:val="66625ED0"/>
+    <w:tmpl w:val="F4E8FAA4"/>
     <w:lvl w:ilvl="0">
       <w:start w:val="1"/>
       <w:numFmt w:val="bullet"/>
@@ -4965,7 +4875,7 @@
   <w:abstractNum w:abstractNumId="5">
     <w:nsid w:val="FFFFFF81"/>
     <w:multiLevelType w:val="singleLevel"/>
-    <w:tmpl w:val="52C83EB0"/>
+    <w:tmpl w:val="B65ED3AC"/>
     <w:lvl w:ilvl="0">
       <w:start w:val="1"/>
       <w:numFmt w:val="bullet"/>
@@ -4985,7 +4895,7 @@
   <w:abstractNum w:abstractNumId="6">
     <w:nsid w:val="FFFFFF82"/>
     <w:multiLevelType w:val="singleLevel"/>
-    <w:tmpl w:val="62860440"/>
+    <w:tmpl w:val="155A9FE6"/>
     <w:lvl w:ilvl="0">
       <w:start w:val="1"/>
       <w:numFmt w:val="bullet"/>
@@ -5005,7 +4915,7 @@
   <w:abstractNum w:abstractNumId="7">
     <w:nsid w:val="FFFFFF83"/>
     <w:multiLevelType w:val="singleLevel"/>
-    <w:tmpl w:val="BBAE78E4"/>
+    <w:tmpl w:val="C1905E38"/>
     <w:lvl w:ilvl="0">
       <w:start w:val="1"/>
       <w:numFmt w:val="bullet"/>
@@ -5025,7 +4935,7 @@
   <w:abstractNum w:abstractNumId="8">
     <w:nsid w:val="FFFFFF88"/>
     <w:multiLevelType w:val="singleLevel"/>
-    <w:tmpl w:val="B824ACD4"/>
+    <w:tmpl w:val="FDA68FAC"/>
     <w:lvl w:ilvl="0">
       <w:start w:val="1"/>
       <w:numFmt w:val="decimal"/>
@@ -5042,7 +4952,7 @@
   <w:abstractNum w:abstractNumId="9">
     <w:nsid w:val="FFFFFF89"/>
     <w:multiLevelType w:val="singleLevel"/>
-    <w:tmpl w:val="2ED85BFE"/>
+    <w:tmpl w:val="1ED8A65C"/>
     <w:lvl w:ilvl="0">
       <w:start w:val="1"/>
       <w:numFmt w:val="bullet"/>
@@ -5286,6 +5196,119 @@
     </w:lvl>
   </w:abstractNum>
   <w:abstractNum w:abstractNumId="12">
+    <w:nsid w:val="0D286147"/>
+    <w:multiLevelType w:val="multilevel"/>
+    <w:tmpl w:val="CC8CBEB2"/>
+    <w:lvl w:ilvl="0">
+      <w:start w:val="1"/>
+      <w:numFmt w:val="bullet"/>
+      <w:lvlText w:val=""/>
+      <w:lvlJc w:val="left"/>
+      <w:pPr>
+        <w:ind w:left="720" w:hanging="360"/>
+      </w:pPr>
+      <w:rPr>
+        <w:rFonts w:ascii="Symbol" w:hAnsi="Symbol" w:cs="Symbol" w:hint="default"/>
+      </w:rPr>
+    </w:lvl>
+    <w:lvl w:ilvl="1">
+      <w:start w:val="1"/>
+      <w:numFmt w:val="bullet"/>
+      <w:lvlText w:val="o"/>
+      <w:lvlJc w:val="left"/>
+      <w:pPr>
+        <w:ind w:left="1440" w:hanging="360"/>
+      </w:pPr>
+      <w:rPr>
+        <w:rFonts w:ascii="Courier New" w:hAnsi="Courier New" w:cs="Courier New" w:hint="default"/>
+      </w:rPr>
+    </w:lvl>
+    <w:lvl w:ilvl="2">
+      <w:start w:val="1"/>
+      <w:numFmt w:val="bullet"/>
+      <w:lvlText w:val=""/>
+      <w:lvlJc w:val="left"/>
+      <w:pPr>
+        <w:ind w:left="2160" w:hanging="360"/>
+      </w:pPr>
+      <w:rPr>
+        <w:rFonts w:ascii="Wingdings" w:hAnsi="Wingdings" w:cs="Wingdings" w:hint="default"/>
+      </w:rPr>
+    </w:lvl>
+    <w:lvl w:ilvl="3">
+      <w:start w:val="1"/>
+      <w:numFmt w:val="bullet"/>
+      <w:lvlText w:val=""/>
+      <w:lvlJc w:val="left"/>
+      <w:pPr>
+        <w:ind w:left="2880" w:hanging="360"/>
+      </w:pPr>
+      <w:rPr>
+        <w:rFonts w:ascii="Symbol" w:hAnsi="Symbol" w:cs="Symbol" w:hint="default"/>
+      </w:rPr>
+    </w:lvl>
+    <w:lvl w:ilvl="4">
+      <w:start w:val="1"/>
+      <w:numFmt w:val="bullet"/>
+      <w:lvlText w:val="o"/>
+      <w:lvlJc w:val="left"/>
+      <w:pPr>
+        <w:ind w:left="3600" w:hanging="360"/>
+      </w:pPr>
+      <w:rPr>
+        <w:rFonts w:ascii="Courier New" w:hAnsi="Courier New" w:cs="Courier New" w:hint="default"/>
+      </w:rPr>
+    </w:lvl>
+    <w:lvl w:ilvl="5">
+      <w:start w:val="1"/>
+      <w:numFmt w:val="bullet"/>
+      <w:lvlText w:val=""/>
+      <w:lvlJc w:val="left"/>
+      <w:pPr>
+        <w:ind w:left="4320" w:hanging="360"/>
+      </w:pPr>
+      <w:rPr>
+        <w:rFonts w:ascii="Wingdings" w:hAnsi="Wingdings" w:cs="Wingdings" w:hint="default"/>
+      </w:rPr>
+    </w:lvl>
+    <w:lvl w:ilvl="6">
+      <w:start w:val="1"/>
+      <w:numFmt w:val="bullet"/>
+      <w:lvlText w:val=""/>
+      <w:lvlJc w:val="left"/>
+      <w:pPr>
+        <w:ind w:left="5040" w:hanging="360"/>
+      </w:pPr>
+      <w:rPr>
+        <w:rFonts w:ascii="Symbol" w:hAnsi="Symbol" w:cs="Symbol" w:hint="default"/>
+      </w:rPr>
+    </w:lvl>
+    <w:lvl w:ilvl="7">
+      <w:start w:val="1"/>
+      <w:numFmt w:val="bullet"/>
+      <w:lvlText w:val="o"/>
+      <w:lvlJc w:val="left"/>
+      <w:pPr>
+        <w:ind w:left="5760" w:hanging="360"/>
+      </w:pPr>
+      <w:rPr>
+        <w:rFonts w:ascii="Courier New" w:hAnsi="Courier New" w:cs="Courier New" w:hint="default"/>
+      </w:rPr>
+    </w:lvl>
+    <w:lvl w:ilvl="8">
+      <w:start w:val="1"/>
+      <w:numFmt w:val="bullet"/>
+      <w:lvlText w:val=""/>
+      <w:lvlJc w:val="left"/>
+      <w:pPr>
+        <w:ind w:left="6480" w:hanging="360"/>
+      </w:pPr>
+      <w:rPr>
+        <w:rFonts w:ascii="Wingdings" w:hAnsi="Wingdings" w:cs="Wingdings" w:hint="default"/>
+      </w:rPr>
+    </w:lvl>
+  </w:abstractNum>
+  <w:abstractNum w:abstractNumId="13">
     <w:nsid w:val="0D356AA3"/>
     <w:multiLevelType w:val="hybridMultilevel"/>
     <w:tmpl w:val="7088A406"/>
@@ -5377,7 +5400,7 @@
       </w:pPr>
     </w:lvl>
   </w:abstractNum>
-  <w:abstractNum w:abstractNumId="13">
+  <w:abstractNum w:abstractNumId="14">
     <w:nsid w:val="10734F06"/>
     <w:multiLevelType w:val="hybridMultilevel"/>
     <w:tmpl w:val="A3683FDE"/>
@@ -5490,7 +5513,7 @@
       </w:rPr>
     </w:lvl>
   </w:abstractNum>
-  <w:abstractNum w:abstractNumId="14">
+  <w:abstractNum w:abstractNumId="15">
     <w:nsid w:val="1D493FFD"/>
     <w:multiLevelType w:val="hybridMultilevel"/>
     <w:tmpl w:val="0E3678B6"/>
@@ -5603,7 +5626,7 @@
       </w:rPr>
     </w:lvl>
   </w:abstractNum>
-  <w:abstractNum w:abstractNumId="15">
+  <w:abstractNum w:abstractNumId="16">
     <w:nsid w:val="1D893807"/>
     <w:multiLevelType w:val="hybridMultilevel"/>
     <w:tmpl w:val="3A9265DE"/>
@@ -5716,7 +5739,7 @@
       </w:rPr>
     </w:lvl>
   </w:abstractNum>
-  <w:abstractNum w:abstractNumId="16">
+  <w:abstractNum w:abstractNumId="17">
     <w:nsid w:val="212C4110"/>
     <w:multiLevelType w:val="hybridMultilevel"/>
     <w:tmpl w:val="A148F734"/>
@@ -5829,7 +5852,7 @@
       </w:rPr>
     </w:lvl>
   </w:abstractNum>
-  <w:abstractNum w:abstractNumId="17">
+  <w:abstractNum w:abstractNumId="18">
     <w:nsid w:val="21AA3B4A"/>
     <w:multiLevelType w:val="hybridMultilevel"/>
     <w:tmpl w:val="AACA9FEE"/>
@@ -5942,7 +5965,7 @@
       </w:rPr>
     </w:lvl>
   </w:abstractNum>
-  <w:abstractNum w:abstractNumId="18">
+  <w:abstractNum w:abstractNumId="19">
     <w:nsid w:val="22CD3F94"/>
     <w:multiLevelType w:val="hybridMultilevel"/>
     <w:tmpl w:val="A044FDFA"/>
@@ -6028,7 +6051,7 @@
       </w:pPr>
     </w:lvl>
   </w:abstractNum>
-  <w:abstractNum w:abstractNumId="19">
+  <w:abstractNum w:abstractNumId="20">
     <w:nsid w:val="26A36EE3"/>
     <w:multiLevelType w:val="hybridMultilevel"/>
     <w:tmpl w:val="A4B65756"/>
@@ -6141,7 +6164,7 @@
       </w:rPr>
     </w:lvl>
   </w:abstractNum>
-  <w:abstractNum w:abstractNumId="20">
+  <w:abstractNum w:abstractNumId="21">
     <w:nsid w:val="2AB4763A"/>
     <w:multiLevelType w:val="hybridMultilevel"/>
     <w:tmpl w:val="CC8CBEB2"/>
@@ -6254,7 +6277,7 @@
       </w:rPr>
     </w:lvl>
   </w:abstractNum>
-  <w:abstractNum w:abstractNumId="21">
+  <w:abstractNum w:abstractNumId="22">
     <w:nsid w:val="343A4178"/>
     <w:multiLevelType w:val="hybridMultilevel"/>
     <w:tmpl w:val="C7464FBA"/>
@@ -6367,7 +6390,7 @@
       </w:rPr>
     </w:lvl>
   </w:abstractNum>
-  <w:abstractNum w:abstractNumId="22">
+  <w:abstractNum w:abstractNumId="23">
     <w:nsid w:val="35C33BE2"/>
     <w:multiLevelType w:val="hybridMultilevel"/>
     <w:tmpl w:val="2B1E7558"/>
@@ -6480,7 +6503,7 @@
       </w:rPr>
     </w:lvl>
   </w:abstractNum>
-  <w:abstractNum w:abstractNumId="23">
+  <w:abstractNum w:abstractNumId="24">
     <w:nsid w:val="367013FC"/>
     <w:multiLevelType w:val="hybridMultilevel"/>
     <w:tmpl w:val="AA808922"/>
@@ -6569,7 +6592,7 @@
       </w:pPr>
     </w:lvl>
   </w:abstractNum>
-  <w:abstractNum w:abstractNumId="24">
+  <w:abstractNum w:abstractNumId="25">
     <w:nsid w:val="3912341A"/>
     <w:multiLevelType w:val="hybridMultilevel"/>
     <w:tmpl w:val="11B0E862"/>
@@ -6682,7 +6705,7 @@
       </w:rPr>
     </w:lvl>
   </w:abstractNum>
-  <w:abstractNum w:abstractNumId="25">
+  <w:abstractNum w:abstractNumId="26">
     <w:nsid w:val="39B231AE"/>
     <w:multiLevelType w:val="hybridMultilevel"/>
     <w:tmpl w:val="3FB2FB2C"/>
@@ -6795,7 +6818,7 @@
       </w:rPr>
     </w:lvl>
   </w:abstractNum>
-  <w:abstractNum w:abstractNumId="26">
+  <w:abstractNum w:abstractNumId="27">
     <w:nsid w:val="443912DD"/>
     <w:multiLevelType w:val="hybridMultilevel"/>
     <w:tmpl w:val="B9C8AB48"/>
@@ -6881,7 +6904,7 @@
       </w:pPr>
     </w:lvl>
   </w:abstractNum>
-  <w:abstractNum w:abstractNumId="27">
+  <w:abstractNum w:abstractNumId="28">
     <w:nsid w:val="456F69FF"/>
     <w:multiLevelType w:val="hybridMultilevel"/>
     <w:tmpl w:val="654206C6"/>
@@ -6973,7 +6996,7 @@
       </w:pPr>
     </w:lvl>
   </w:abstractNum>
-  <w:abstractNum w:abstractNumId="28">
+  <w:abstractNum w:abstractNumId="29">
     <w:nsid w:val="4679542D"/>
     <w:multiLevelType w:val="hybridMultilevel"/>
     <w:tmpl w:val="1818A38A"/>
@@ -7086,7 +7109,7 @@
       </w:rPr>
     </w:lvl>
   </w:abstractNum>
-  <w:abstractNum w:abstractNumId="29">
+  <w:abstractNum w:abstractNumId="30">
     <w:nsid w:val="4BDC7802"/>
     <w:multiLevelType w:val="hybridMultilevel"/>
     <w:tmpl w:val="7DAA8312"/>
@@ -7199,7 +7222,7 @@
       </w:rPr>
     </w:lvl>
   </w:abstractNum>
-  <w:abstractNum w:abstractNumId="30">
+  <w:abstractNum w:abstractNumId="31">
     <w:nsid w:val="53B45493"/>
     <w:multiLevelType w:val="hybridMultilevel"/>
     <w:tmpl w:val="A7F0390A"/>
@@ -7312,7 +7335,7 @@
       </w:rPr>
     </w:lvl>
   </w:abstractNum>
-  <w:abstractNum w:abstractNumId="31">
+  <w:abstractNum w:abstractNumId="32">
     <w:nsid w:val="5507266E"/>
     <w:multiLevelType w:val="hybridMultilevel"/>
     <w:tmpl w:val="22522E3A"/>
@@ -7425,7 +7448,7 @@
       </w:rPr>
     </w:lvl>
   </w:abstractNum>
-  <w:abstractNum w:abstractNumId="32">
+  <w:abstractNum w:abstractNumId="33">
     <w:nsid w:val="55990837"/>
     <w:multiLevelType w:val="hybridMultilevel"/>
     <w:tmpl w:val="960254F8"/>
@@ -7538,7 +7561,7 @@
       </w:rPr>
     </w:lvl>
   </w:abstractNum>
-  <w:abstractNum w:abstractNumId="33">
+  <w:abstractNum w:abstractNumId="34">
     <w:nsid w:val="5DA41472"/>
     <w:multiLevelType w:val="hybridMultilevel"/>
     <w:tmpl w:val="F7040A90"/>
@@ -7630,7 +7653,7 @@
       </w:pPr>
     </w:lvl>
   </w:abstractNum>
-  <w:abstractNum w:abstractNumId="34">
+  <w:abstractNum w:abstractNumId="35">
     <w:nsid w:val="5F9A715F"/>
     <w:multiLevelType w:val="hybridMultilevel"/>
     <w:tmpl w:val="4B26630C"/>
@@ -7743,7 +7766,7 @@
       </w:rPr>
     </w:lvl>
   </w:abstractNum>
-  <w:abstractNum w:abstractNumId="35">
+  <w:abstractNum w:abstractNumId="36">
     <w:nsid w:val="605E35CA"/>
     <w:multiLevelType w:val="hybridMultilevel"/>
     <w:tmpl w:val="B99C3062"/>
@@ -7835,7 +7858,7 @@
       </w:pPr>
     </w:lvl>
   </w:abstractNum>
-  <w:abstractNum w:abstractNumId="36">
+  <w:abstractNum w:abstractNumId="37">
     <w:nsid w:val="60BC5116"/>
     <w:multiLevelType w:val="hybridMultilevel"/>
     <w:tmpl w:val="17F69B70"/>
@@ -7948,7 +7971,7 @@
       </w:rPr>
     </w:lvl>
   </w:abstractNum>
-  <w:abstractNum w:abstractNumId="37">
+  <w:abstractNum w:abstractNumId="38">
     <w:nsid w:val="64584DD1"/>
     <w:multiLevelType w:val="hybridMultilevel"/>
     <w:tmpl w:val="0E4CE522"/>
@@ -8061,7 +8084,7 @@
       </w:rPr>
     </w:lvl>
   </w:abstractNum>
-  <w:abstractNum w:abstractNumId="38">
+  <w:abstractNum w:abstractNumId="39">
     <w:nsid w:val="6EF616F1"/>
     <w:multiLevelType w:val="hybridMultilevel"/>
     <w:tmpl w:val="A9DE24AA"/>
@@ -8147,7 +8170,7 @@
       </w:pPr>
     </w:lvl>
   </w:abstractNum>
-  <w:abstractNum w:abstractNumId="39">
+  <w:abstractNum w:abstractNumId="40">
     <w:nsid w:val="74A40207"/>
     <w:multiLevelType w:val="hybridMultilevel"/>
     <w:tmpl w:val="DED2D220"/>
@@ -8260,7 +8283,7 @@
       </w:rPr>
     </w:lvl>
   </w:abstractNum>
-  <w:abstractNum w:abstractNumId="40">
+  <w:abstractNum w:abstractNumId="41">
     <w:nsid w:val="7A0155B4"/>
     <w:multiLevelType w:val="hybridMultilevel"/>
     <w:tmpl w:val="581A57DA"/>
@@ -8373,7 +8396,7 @@
       </w:rPr>
     </w:lvl>
   </w:abstractNum>
-  <w:abstractNum w:abstractNumId="41">
+  <w:abstractNum w:abstractNumId="42">
     <w:nsid w:val="7AE43EEF"/>
     <w:multiLevelType w:val="hybridMultilevel"/>
     <w:tmpl w:val="24E60FFE"/>
@@ -8486,7 +8509,7 @@
       </w:rPr>
     </w:lvl>
   </w:abstractNum>
-  <w:abstractNum w:abstractNumId="42">
+  <w:abstractNum w:abstractNumId="43">
     <w:nsid w:val="7C91228D"/>
     <w:multiLevelType w:val="hybridMultilevel"/>
     <w:tmpl w:val="860843B2"/>
@@ -8582,100 +8605,100 @@
     <w:abstractNumId w:val="11"/>
   </w:num>
   <w:num w:numId="2">
-    <w:abstractNumId w:val="40"/>
+    <w:abstractNumId w:val="41"/>
   </w:num>
   <w:num w:numId="3">
-    <w:abstractNumId w:val="18"/>
+    <w:abstractNumId w:val="19"/>
   </w:num>
   <w:num w:numId="4">
-    <w:abstractNumId w:val="31"/>
+    <w:abstractNumId w:val="32"/>
   </w:num>
   <w:num w:numId="5">
-    <w:abstractNumId w:val="32"/>
+    <w:abstractNumId w:val="33"/>
   </w:num>
   <w:num w:numId="6">
-    <w:abstractNumId w:val="34"/>
+    <w:abstractNumId w:val="35"/>
   </w:num>
   <w:num w:numId="7">
-    <w:abstractNumId w:val="30"/>
+    <w:abstractNumId w:val="31"/>
   </w:num>
   <w:num w:numId="8">
     <w:abstractNumId w:val="10"/>
   </w:num>
   <w:num w:numId="9">
+    <w:abstractNumId w:val="15"/>
+  </w:num>
+  <w:num w:numId="10">
+    <w:abstractNumId w:val="27"/>
+  </w:num>
+  <w:num w:numId="11">
+    <w:abstractNumId w:val="24"/>
+  </w:num>
+  <w:num w:numId="12">
+    <w:abstractNumId w:val="13"/>
+  </w:num>
+  <w:num w:numId="13">
+    <w:abstractNumId w:val="36"/>
+  </w:num>
+  <w:num w:numId="14">
+    <w:abstractNumId w:val="39"/>
+  </w:num>
+  <w:num w:numId="15">
+    <w:abstractNumId w:val="34"/>
+  </w:num>
+  <w:num w:numId="16">
+    <w:abstractNumId w:val="43"/>
+  </w:num>
+  <w:num w:numId="17">
+    <w:abstractNumId w:val="28"/>
+  </w:num>
+  <w:num w:numId="18">
+    <w:abstractNumId w:val="29"/>
+  </w:num>
+  <w:num w:numId="19">
+    <w:abstractNumId w:val="20"/>
+  </w:num>
+  <w:num w:numId="20">
     <w:abstractNumId w:val="14"/>
   </w:num>
-  <w:num w:numId="10">
+  <w:num w:numId="21">
     <w:abstractNumId w:val="26"/>
   </w:num>
-  <w:num w:numId="11">
+  <w:num w:numId="22">
+    <w:abstractNumId w:val="18"/>
+  </w:num>
+  <w:num w:numId="23">
+    <w:abstractNumId w:val="37"/>
+  </w:num>
+  <w:num w:numId="24">
+    <w:abstractNumId w:val="22"/>
+  </w:num>
+  <w:num w:numId="25">
+    <w:abstractNumId w:val="30"/>
+  </w:num>
+  <w:num w:numId="26">
+    <w:abstractNumId w:val="21"/>
+  </w:num>
+  <w:num w:numId="27">
+    <w:abstractNumId w:val="42"/>
+  </w:num>
+  <w:num w:numId="28">
+    <w:abstractNumId w:val="40"/>
+  </w:num>
+  <w:num w:numId="29">
+    <w:abstractNumId w:val="17"/>
+  </w:num>
+  <w:num w:numId="30">
+    <w:abstractNumId w:val="16"/>
+  </w:num>
+  <w:num w:numId="31">
     <w:abstractNumId w:val="23"/>
   </w:num>
-  <w:num w:numId="12">
-    <w:abstractNumId w:val="12"/>
-  </w:num>
-  <w:num w:numId="13">
-    <w:abstractNumId w:val="35"/>
-  </w:num>
-  <w:num w:numId="14">
-    <w:abstractNumId w:val="38"/>
-  </w:num>
-  <w:num w:numId="15">
-    <w:abstractNumId w:val="33"/>
-  </w:num>
-  <w:num w:numId="16">
-    <w:abstractNumId w:val="42"/>
-  </w:num>
-  <w:num w:numId="17">
-    <w:abstractNumId w:val="27"/>
-  </w:num>
-  <w:num w:numId="18">
-    <w:abstractNumId w:val="28"/>
-  </w:num>
-  <w:num w:numId="19">
-    <w:abstractNumId w:val="19"/>
-  </w:num>
-  <w:num w:numId="20">
-    <w:abstractNumId w:val="13"/>
-  </w:num>
-  <w:num w:numId="21">
+  <w:num w:numId="32">
     <w:abstractNumId w:val="25"/>
   </w:num>
-  <w:num w:numId="22">
-    <w:abstractNumId w:val="17"/>
-  </w:num>
-  <w:num w:numId="23">
-    <w:abstractNumId w:val="36"/>
-  </w:num>
-  <w:num w:numId="24">
-    <w:abstractNumId w:val="21"/>
-  </w:num>
-  <w:num w:numId="25">
-    <w:abstractNumId w:val="29"/>
-  </w:num>
-  <w:num w:numId="26">
-    <w:abstractNumId w:val="20"/>
-  </w:num>
-  <w:num w:numId="27">
-    <w:abstractNumId w:val="41"/>
-  </w:num>
-  <w:num w:numId="28">
-    <w:abstractNumId w:val="39"/>
-  </w:num>
-  <w:num w:numId="29">
-    <w:abstractNumId w:val="16"/>
-  </w:num>
-  <w:num w:numId="30">
-    <w:abstractNumId w:val="15"/>
-  </w:num>
-  <w:num w:numId="31">
-    <w:abstractNumId w:val="22"/>
-  </w:num>
-  <w:num w:numId="32">
-    <w:abstractNumId w:val="24"/>
-  </w:num>
   <w:num w:numId="33">
-    <w:abstractNumId w:val="37"/>
+    <w:abstractNumId w:val="38"/>
   </w:num>
   <w:num w:numId="34">
     <w:abstractNumId w:val="9"/>
@@ -8706,6 +8729,9 @@
   </w:num>
   <w:num w:numId="43">
     <w:abstractNumId w:val="0"/>
+  </w:num>
+  <w:num w:numId="44">
+    <w:abstractNumId w:val="12"/>
   </w:num>
 </w:numbering>
 </file>

</xml_diff>